<commit_message>
syncing What Noah had in the docx to the tex content file
</commit_message>
<xml_diff>
--- a/robotics_project/Framework.docx
+++ b/robotics_project/Framework.docx
@@ -1,6 +1,6 @@
 
 <file path=word/document.xml><?xml version="1.0" encoding="utf-8"?>
-<w:document xmlns:wpc="http://schemas.microsoft.com/office/word/2010/wordprocessingCanvas" xmlns:cx="http://schemas.microsoft.com/office/drawing/2014/chartex" xmlns:cx1="http://schemas.microsoft.com/office/drawing/2015/9/8/chartex" xmlns:cx2="http://schemas.microsoft.com/office/drawing/2015/10/21/chartex" xmlns:cx3="http://schemas.microsoft.com/office/drawing/2016/5/9/chartex" xmlns:cx4="http://schemas.microsoft.com/office/drawing/2016/5/10/chartex" xmlns:cx5="http://schemas.microsoft.com/office/drawing/2016/5/11/chartex" xmlns:cx6="http://schemas.microsoft.com/office/drawing/2016/5/12/chartex" xmlns:cx7="http://schemas.microsoft.com/office/drawing/2016/5/13/chartex" xmlns:cx8="http://schemas.microsoft.com/office/drawing/2016/5/14/chartex" xmlns:mc="http://schemas.openxmlformats.org/markup-compatibility/2006" xmlns:aink="http://schemas.microsoft.com/office/drawing/2016/ink" xmlns:am3d="http://schemas.microsoft.com/office/drawing/2017/model3d" xmlns:o="urn:schemas-microsoft-com:office:office" xmlns:oel="http://schemas.microsoft.com/office/2019/extlst" xmlns:r="http://schemas.openxmlformats.org/officeDocument/2006/relationships" xmlns:m="http://schemas.openxmlformats.org/officeDocument/2006/math" xmlns:v="urn:schemas-microsoft-com:vml" xmlns:wp14="http://schemas.microsoft.com/office/word/2010/wordprocessingDrawing" xmlns:wp="http://schemas.openxmlformats.org/drawingml/2006/wordprocessingDrawing" xmlns:w10="urn:schemas-microsoft-com:office:word" xmlns:w="http://schemas.openxmlformats.org/wordprocessingml/2006/main" xmlns:w14="http://schemas.microsoft.com/office/word/2010/wordml" xmlns:w15="http://schemas.microsoft.com/office/word/2012/wordml" xmlns:w16cex="http://schemas.microsoft.com/office/word/2018/wordml/cex" xmlns:w16cid="http://schemas.microsoft.com/office/word/2016/wordml/cid" xmlns:w16="http://schemas.microsoft.com/office/word/2018/wordml" xmlns:w16du="http://schemas.microsoft.com/office/word/2023/wordml/word16du" xmlns:w16sdtdh="http://schemas.microsoft.com/office/word/2020/wordml/sdtdatahash" xmlns:w16se="http://schemas.microsoft.com/office/word/2015/wordml/symex" xmlns:wpg="http://schemas.microsoft.com/office/word/2010/wordprocessingGroup" xmlns:wpi="http://schemas.microsoft.com/office/word/2010/wordprocessingInk" xmlns:wne="http://schemas.microsoft.com/office/word/2006/wordml" xmlns:wps="http://schemas.microsoft.com/office/word/2010/wordprocessingShape" mc:Ignorable="w14 w15 w16se w16cid w16 w16cex w16sdtdh w16du wp14">
+<w:document xmlns:o="urn:schemas-microsoft-com:office:office" xmlns:r="http://schemas.openxmlformats.org/officeDocument/2006/relationships" xmlns:v="urn:schemas-microsoft-com:vml" xmlns:w="http://schemas.openxmlformats.org/wordprocessingml/2006/main" xmlns:w10="urn:schemas-microsoft-com:office:word" xmlns:wp="http://schemas.openxmlformats.org/drawingml/2006/wordprocessingDrawing" xmlns:wps="http://schemas.microsoft.com/office/word/2010/wordprocessingShape" xmlns:wpg="http://schemas.microsoft.com/office/word/2010/wordprocessingGroup" xmlns:mc="http://schemas.openxmlformats.org/markup-compatibility/2006" xmlns:wp14="http://schemas.microsoft.com/office/word/2010/wordprocessingDrawing" xmlns:w14="http://schemas.microsoft.com/office/word/2010/wordml" xmlns:w15="http://schemas.microsoft.com/office/word/2012/wordml" mc:Ignorable="w14 wp14 w15">
   <w:body>
     <w:p>
       <w:pPr>
@@ -9,9 +9,15 @@
           <w:ilvl w:val="0"/>
           <w:numId w:val="1"/>
         </w:numPr>
-      </w:pPr>
-      <w:r>
-        <w:t>Introduction</w:t>
+        <w:rPr/>
+      </w:pPr>
+      <w:r>
+        <w:rPr/>
+        <w:t xml:space="preserve">Introduction - </w:t>
+      </w:r>
+      <w:r>
+        <w:rPr/>
+        <w:t>Noah</w:t>
       </w:r>
     </w:p>
     <w:p>
@@ -21,9 +27,15 @@
           <w:ilvl w:val="0"/>
           <w:numId w:val="1"/>
         </w:numPr>
-      </w:pPr>
-      <w:r>
-        <w:t>Related Work</w:t>
+        <w:rPr/>
+      </w:pPr>
+      <w:r>
+        <w:rPr/>
+        <w:t xml:space="preserve">Related Work - </w:t>
+      </w:r>
+      <w:r>
+        <w:rPr/>
+        <w:t>Noah</w:t>
       </w:r>
     </w:p>
     <w:p>
@@ -33,8 +45,10 @@
           <w:ilvl w:val="1"/>
           <w:numId w:val="1"/>
         </w:numPr>
-      </w:pPr>
-      <w:r>
+        <w:rPr/>
+      </w:pPr>
+      <w:r>
+        <w:rPr/>
         <w:t>Discuss others that have implemented PID in UAVs</w:t>
       </w:r>
     </w:p>
@@ -45,8 +59,10 @@
           <w:ilvl w:val="1"/>
           <w:numId w:val="1"/>
         </w:numPr>
-      </w:pPr>
-      <w:r>
+        <w:rPr/>
+      </w:pPr>
+      <w:r>
+        <w:rPr/>
         <w:t>Discuss others that have developed control systems on bio-inspired wings</w:t>
       </w:r>
     </w:p>
@@ -57,9 +73,15 @@
           <w:ilvl w:val="0"/>
           <w:numId w:val="1"/>
         </w:numPr>
-      </w:pPr>
-      <w:r>
-        <w:t>Methodology</w:t>
+        <w:rPr/>
+      </w:pPr>
+      <w:r>
+        <w:rPr/>
+        <w:t xml:space="preserve">Methodology - </w:t>
+      </w:r>
+      <w:r>
+        <w:rPr/>
+        <w:t>Split</w:t>
       </w:r>
     </w:p>
     <w:p>
@@ -69,9 +91,15 @@
           <w:ilvl w:val="1"/>
           <w:numId w:val="1"/>
         </w:numPr>
-      </w:pPr>
-      <w:r>
-        <w:t>Outline of system architecture. Three servos, load cell (calibration), code base.</w:t>
+        <w:rPr/>
+      </w:pPr>
+      <w:r>
+        <w:rPr/>
+        <w:t xml:space="preserve">Outline of system architecture. Three servos, load cell (calibration), code base. - </w:t>
+      </w:r>
+      <w:r>
+        <w:rPr/>
+        <w:t>Matt</w:t>
       </w:r>
     </w:p>
     <w:p>
@@ -81,9 +109,11 @@
           <w:ilvl w:val="1"/>
           <w:numId w:val="1"/>
         </w:numPr>
-      </w:pPr>
-      <w:r>
-        <w:t>Details of PID done by Bailey</w:t>
+        <w:rPr/>
+      </w:pPr>
+      <w:r>
+        <w:rPr/>
+        <w:t>Details of PID done - Bailey</w:t>
       </w:r>
     </w:p>
     <w:p>
@@ -93,9 +123,15 @@
           <w:ilvl w:val="1"/>
           <w:numId w:val="1"/>
         </w:numPr>
-      </w:pPr>
-      <w:r>
-        <w:t>Details of experiment</w:t>
+        <w:rPr/>
+      </w:pPr>
+      <w:r>
+        <w:rPr/>
+        <w:t xml:space="preserve">Details of experiment - </w:t>
+      </w:r>
+      <w:r>
+        <w:rPr/>
+        <w:t>Noah</w:t>
       </w:r>
     </w:p>
     <w:p>
@@ -105,8 +141,10 @@
           <w:ilvl w:val="2"/>
           <w:numId w:val="1"/>
         </w:numPr>
-      </w:pPr>
-      <w:r>
+        <w:rPr/>
+      </w:pPr>
+      <w:r>
+        <w:rPr/>
         <w:t>Wind tunnel details - Bernoulli calculator for speed of wind tunnel</w:t>
       </w:r>
     </w:p>
@@ -117,8 +155,10 @@
           <w:ilvl w:val="2"/>
           <w:numId w:val="1"/>
         </w:numPr>
-      </w:pPr>
-      <w:r>
+        <w:rPr/>
+      </w:pPr>
+      <w:r>
+        <w:rPr/>
         <w:t>What we’re outputting.</w:t>
       </w:r>
     </w:p>
@@ -129,8 +169,10 @@
           <w:ilvl w:val="2"/>
           <w:numId w:val="1"/>
         </w:numPr>
-      </w:pPr>
-      <w:r>
+        <w:rPr/>
+      </w:pPr>
+      <w:r>
+        <w:rPr/>
         <w:t>How we plan to compare to DRL, time to stable flight or minimise error/quality of transition to stable.</w:t>
       </w:r>
     </w:p>
@@ -141,9 +183,15 @@
           <w:ilvl w:val="0"/>
           <w:numId w:val="1"/>
         </w:numPr>
-      </w:pPr>
-      <w:r>
-        <w:t>Results (if relevant)</w:t>
+        <w:rPr/>
+      </w:pPr>
+      <w:r>
+        <w:rPr/>
+        <w:t xml:space="preserve">Results (if relevant) - </w:t>
+      </w:r>
+      <w:r>
+        <w:rPr/>
+        <w:t>Bailey</w:t>
       </w:r>
     </w:p>
     <w:p>
@@ -153,9 +201,15 @@
           <w:ilvl w:val="0"/>
           <w:numId w:val="1"/>
         </w:numPr>
-      </w:pPr>
-      <w:r>
-        <w:t>Evaluation &amp; Discussion</w:t>
+        <w:rPr/>
+      </w:pPr>
+      <w:r>
+        <w:rPr/>
+        <w:t xml:space="preserve">Evaluation &amp; Discussion - </w:t>
+      </w:r>
+      <w:r>
+        <w:rPr/>
+        <w:t>Matt</w:t>
       </w:r>
     </w:p>
     <w:p>
@@ -165,149 +219,314 @@
           <w:ilvl w:val="0"/>
           <w:numId w:val="1"/>
         </w:numPr>
-      </w:pPr>
-      <w:r>
-        <w:t>Conclusion</w:t>
+        <w:rPr/>
+      </w:pPr>
+      <w:r>
+        <w:rPr/>
+        <w:t xml:space="preserve">Conclusion - </w:t>
+      </w:r>
+      <w:r>
+        <w:rPr/>
+        <w:t>any/all</w:t>
       </w:r>
     </w:p>
-    <w:p/>
+    <w:p>
+      <w:pPr>
+        <w:pStyle w:val="ListParagraph"/>
+        <w:spacing w:before="0" w:after="160"/>
+        <w:contextualSpacing/>
+        <w:rPr/>
+      </w:pPr>
+      <w:r>
+        <w:rPr/>
+      </w:r>
+    </w:p>
     <w:sectPr>
+      <w:type w:val="nextPage"/>
       <w:pgSz w:w="11906" w:h="16838"/>
-      <w:pgMar w:top="1440" w:right="1440" w:bottom="1440" w:left="1440" w:header="708" w:footer="708" w:gutter="0"/>
-      <w:cols w:space="708"/>
-      <w:docGrid w:linePitch="360"/>
+      <w:pgMar w:left="1440" w:right="1440" w:gutter="0" w:header="0" w:top="1440" w:footer="0" w:bottom="1440"/>
+      <w:pgNumType w:fmt="decimal"/>
+      <w:formProt w:val="false"/>
+      <w:textDirection w:val="lrTb"/>
+      <w:docGrid w:type="default" w:linePitch="360" w:charSpace="4096"/>
     </w:sectPr>
   </w:body>
 </w:document>
 </file>
 
 <file path=word/numbering.xml><?xml version="1.0" encoding="utf-8"?>
-<w:numbering xmlns:wpc="http://schemas.microsoft.com/office/word/2010/wordprocessingCanvas" xmlns:cx="http://schemas.microsoft.com/office/drawing/2014/chartex" xmlns:cx1="http://schemas.microsoft.com/office/drawing/2015/9/8/chartex" xmlns:cx2="http://schemas.microsoft.com/office/drawing/2015/10/21/chartex" xmlns:cx3="http://schemas.microsoft.com/office/drawing/2016/5/9/chartex" xmlns:cx4="http://schemas.microsoft.com/office/drawing/2016/5/10/chartex" xmlns:cx5="http://schemas.microsoft.com/office/drawing/2016/5/11/chartex" xmlns:cx6="http://schemas.microsoft.com/office/drawing/2016/5/12/chartex" xmlns:cx7="http://schemas.microsoft.com/office/drawing/2016/5/13/chartex" xmlns:cx8="http://schemas.microsoft.com/office/drawing/2016/5/14/chartex" xmlns:mc="http://schemas.openxmlformats.org/markup-compatibility/2006" xmlns:aink="http://schemas.microsoft.com/office/drawing/2016/ink" xmlns:am3d="http://schemas.microsoft.com/office/drawing/2017/model3d" xmlns:o="urn:schemas-microsoft-com:office:office" xmlns:oel="http://schemas.microsoft.com/office/2019/extlst" xmlns:r="http://schemas.openxmlformats.org/officeDocument/2006/relationships" xmlns:m="http://schemas.openxmlformats.org/officeDocument/2006/math" xmlns:v="urn:schemas-microsoft-com:vml" xmlns:wp14="http://schemas.microsoft.com/office/word/2010/wordprocessingDrawing" xmlns:wp="http://schemas.openxmlformats.org/drawingml/2006/wordprocessingDrawing" xmlns:w10="urn:schemas-microsoft-com:office:word" xmlns:w="http://schemas.openxmlformats.org/wordprocessingml/2006/main" xmlns:w14="http://schemas.microsoft.com/office/word/2010/wordml" xmlns:w15="http://schemas.microsoft.com/office/word/2012/wordml" xmlns:w16cex="http://schemas.microsoft.com/office/word/2018/wordml/cex" xmlns:w16cid="http://schemas.microsoft.com/office/word/2016/wordml/cid" xmlns:w16="http://schemas.microsoft.com/office/word/2018/wordml" xmlns:w16du="http://schemas.microsoft.com/office/word/2023/wordml/word16du" xmlns:w16sdtdh="http://schemas.microsoft.com/office/word/2020/wordml/sdtdatahash" xmlns:w16se="http://schemas.microsoft.com/office/word/2015/wordml/symex" xmlns:wpg="http://schemas.microsoft.com/office/word/2010/wordprocessingGroup" xmlns:wpi="http://schemas.microsoft.com/office/word/2010/wordprocessingInk" xmlns:wne="http://schemas.microsoft.com/office/word/2006/wordml" xmlns:wps="http://schemas.microsoft.com/office/word/2010/wordprocessingShape" mc:Ignorable="w14 w15 w16se w16cid w16 w16cex w16sdtdh w16du wp14">
-  <w:abstractNum w:abstractNumId="0" w15:restartNumberingAfterBreak="0">
-    <w:nsid w:val="2FF578CE"/>
-    <w:multiLevelType w:val="hybridMultilevel"/>
-    <w:tmpl w:val="A8566DF0"/>
-    <w:lvl w:ilvl="0" w:tplc="0C090001">
+<w:numbering xmlns:w="http://schemas.openxmlformats.org/wordprocessingml/2006/main" xmlns:o="urn:schemas-microsoft-com:office:office" xmlns:r="http://schemas.openxmlformats.org/officeDocument/2006/relationships" xmlns:v="urn:schemas-microsoft-com:vml" xmlns:mc="http://schemas.openxmlformats.org/markup-compatibility/2006" xmlns:w14="http://schemas.microsoft.com/office/word/2010/wordml" mc:Ignorable="w14">
+  <w:abstractNum w:abstractNumId="1">
+    <w:lvl w:ilvl="0">
       <w:start w:val="1"/>
       <w:numFmt w:val="bullet"/>
       <w:lvlText w:val=""/>
       <w:lvlJc w:val="left"/>
       <w:pPr>
+        <w:tabs>
+          <w:tab w:val="num" w:pos="0"/>
+        </w:tabs>
         <w:ind w:left="720" w:hanging="360"/>
       </w:pPr>
       <w:rPr>
-        <w:rFonts w:ascii="Symbol" w:hAnsi="Symbol" w:hint="default"/>
+        <w:rFonts w:ascii="Symbol" w:hAnsi="Symbol" w:cs="Symbol" w:hint="default"/>
       </w:rPr>
     </w:lvl>
-    <w:lvl w:ilvl="1" w:tplc="0C090003">
+    <w:lvl w:ilvl="1">
       <w:start w:val="1"/>
       <w:numFmt w:val="bullet"/>
       <w:lvlText w:val="o"/>
       <w:lvlJc w:val="left"/>
       <w:pPr>
+        <w:tabs>
+          <w:tab w:val="num" w:pos="0"/>
+        </w:tabs>
         <w:ind w:left="1440" w:hanging="360"/>
       </w:pPr>
       <w:rPr>
         <w:rFonts w:ascii="Courier New" w:hAnsi="Courier New" w:cs="Courier New" w:hint="default"/>
       </w:rPr>
     </w:lvl>
-    <w:lvl w:ilvl="2" w:tplc="0C090005">
+    <w:lvl w:ilvl="2">
       <w:start w:val="1"/>
       <w:numFmt w:val="bullet"/>
       <w:lvlText w:val=""/>
       <w:lvlJc w:val="left"/>
       <w:pPr>
+        <w:tabs>
+          <w:tab w:val="num" w:pos="0"/>
+        </w:tabs>
         <w:ind w:left="2160" w:hanging="360"/>
       </w:pPr>
       <w:rPr>
-        <w:rFonts w:ascii="Wingdings" w:hAnsi="Wingdings" w:hint="default"/>
+        <w:rFonts w:ascii="Wingdings" w:hAnsi="Wingdings" w:cs="Wingdings" w:hint="default"/>
       </w:rPr>
     </w:lvl>
-    <w:lvl w:ilvl="3" w:tplc="0C090001" w:tentative="1">
+    <w:lvl w:ilvl="3">
       <w:start w:val="1"/>
       <w:numFmt w:val="bullet"/>
       <w:lvlText w:val=""/>
       <w:lvlJc w:val="left"/>
       <w:pPr>
+        <w:tabs>
+          <w:tab w:val="num" w:pos="0"/>
+        </w:tabs>
         <w:ind w:left="2880" w:hanging="360"/>
       </w:pPr>
       <w:rPr>
-        <w:rFonts w:ascii="Symbol" w:hAnsi="Symbol" w:hint="default"/>
+        <w:rFonts w:ascii="Symbol" w:hAnsi="Symbol" w:cs="Symbol" w:hint="default"/>
       </w:rPr>
     </w:lvl>
-    <w:lvl w:ilvl="4" w:tplc="0C090003" w:tentative="1">
+    <w:lvl w:ilvl="4">
       <w:start w:val="1"/>
       <w:numFmt w:val="bullet"/>
       <w:lvlText w:val="o"/>
       <w:lvlJc w:val="left"/>
       <w:pPr>
+        <w:tabs>
+          <w:tab w:val="num" w:pos="0"/>
+        </w:tabs>
         <w:ind w:left="3600" w:hanging="360"/>
       </w:pPr>
       <w:rPr>
         <w:rFonts w:ascii="Courier New" w:hAnsi="Courier New" w:cs="Courier New" w:hint="default"/>
       </w:rPr>
     </w:lvl>
-    <w:lvl w:ilvl="5" w:tplc="0C090005" w:tentative="1">
+    <w:lvl w:ilvl="5">
       <w:start w:val="1"/>
       <w:numFmt w:val="bullet"/>
       <w:lvlText w:val=""/>
       <w:lvlJc w:val="left"/>
       <w:pPr>
+        <w:tabs>
+          <w:tab w:val="num" w:pos="0"/>
+        </w:tabs>
         <w:ind w:left="4320" w:hanging="360"/>
       </w:pPr>
       <w:rPr>
-        <w:rFonts w:ascii="Wingdings" w:hAnsi="Wingdings" w:hint="default"/>
+        <w:rFonts w:ascii="Wingdings" w:hAnsi="Wingdings" w:cs="Wingdings" w:hint="default"/>
       </w:rPr>
     </w:lvl>
-    <w:lvl w:ilvl="6" w:tplc="0C090001" w:tentative="1">
+    <w:lvl w:ilvl="6">
       <w:start w:val="1"/>
       <w:numFmt w:val="bullet"/>
       <w:lvlText w:val=""/>
       <w:lvlJc w:val="left"/>
       <w:pPr>
+        <w:tabs>
+          <w:tab w:val="num" w:pos="0"/>
+        </w:tabs>
         <w:ind w:left="5040" w:hanging="360"/>
       </w:pPr>
       <w:rPr>
-        <w:rFonts w:ascii="Symbol" w:hAnsi="Symbol" w:hint="default"/>
+        <w:rFonts w:ascii="Symbol" w:hAnsi="Symbol" w:cs="Symbol" w:hint="default"/>
       </w:rPr>
     </w:lvl>
-    <w:lvl w:ilvl="7" w:tplc="0C090003" w:tentative="1">
+    <w:lvl w:ilvl="7">
       <w:start w:val="1"/>
       <w:numFmt w:val="bullet"/>
       <w:lvlText w:val="o"/>
       <w:lvlJc w:val="left"/>
       <w:pPr>
+        <w:tabs>
+          <w:tab w:val="num" w:pos="0"/>
+        </w:tabs>
         <w:ind w:left="5760" w:hanging="360"/>
       </w:pPr>
       <w:rPr>
         <w:rFonts w:ascii="Courier New" w:hAnsi="Courier New" w:cs="Courier New" w:hint="default"/>
       </w:rPr>
     </w:lvl>
-    <w:lvl w:ilvl="8" w:tplc="0C090005" w:tentative="1">
+    <w:lvl w:ilvl="8">
       <w:start w:val="1"/>
       <w:numFmt w:val="bullet"/>
       <w:lvlText w:val=""/>
       <w:lvlJc w:val="left"/>
       <w:pPr>
+        <w:tabs>
+          <w:tab w:val="num" w:pos="0"/>
+        </w:tabs>
         <w:ind w:left="6480" w:hanging="360"/>
       </w:pPr>
       <w:rPr>
-        <w:rFonts w:ascii="Wingdings" w:hAnsi="Wingdings" w:hint="default"/>
+        <w:rFonts w:ascii="Wingdings" w:hAnsi="Wingdings" w:cs="Wingdings" w:hint="default"/>
       </w:rPr>
     </w:lvl>
   </w:abstractNum>
-  <w:num w:numId="1" w16cid:durableId="1500609311">
-    <w:abstractNumId w:val="0"/>
+  <w:abstractNum w:abstractNumId="2">
+    <w:lvl w:ilvl="0">
+      <w:start w:val="1"/>
+      <w:numFmt w:val="none"/>
+      <w:suff w:val="nothing"/>
+      <w:lvlText w:val=""/>
+      <w:lvlJc w:val="left"/>
+      <w:pPr>
+        <w:tabs>
+          <w:tab w:val="num" w:pos="0"/>
+        </w:tabs>
+        <w:ind w:left="0" w:hanging="0"/>
+      </w:pPr>
+    </w:lvl>
+    <w:lvl w:ilvl="1">
+      <w:start w:val="1"/>
+      <w:numFmt w:val="none"/>
+      <w:suff w:val="nothing"/>
+      <w:lvlText w:val=""/>
+      <w:lvlJc w:val="left"/>
+      <w:pPr>
+        <w:tabs>
+          <w:tab w:val="num" w:pos="0"/>
+        </w:tabs>
+        <w:ind w:left="0" w:hanging="0"/>
+      </w:pPr>
+    </w:lvl>
+    <w:lvl w:ilvl="2">
+      <w:start w:val="1"/>
+      <w:numFmt w:val="none"/>
+      <w:suff w:val="nothing"/>
+      <w:lvlText w:val=""/>
+      <w:lvlJc w:val="left"/>
+      <w:pPr>
+        <w:tabs>
+          <w:tab w:val="num" w:pos="0"/>
+        </w:tabs>
+        <w:ind w:left="0" w:hanging="0"/>
+      </w:pPr>
+    </w:lvl>
+    <w:lvl w:ilvl="3">
+      <w:start w:val="1"/>
+      <w:numFmt w:val="none"/>
+      <w:suff w:val="nothing"/>
+      <w:lvlText w:val=""/>
+      <w:lvlJc w:val="left"/>
+      <w:pPr>
+        <w:tabs>
+          <w:tab w:val="num" w:pos="0"/>
+        </w:tabs>
+        <w:ind w:left="0" w:hanging="0"/>
+      </w:pPr>
+    </w:lvl>
+    <w:lvl w:ilvl="4">
+      <w:start w:val="1"/>
+      <w:numFmt w:val="none"/>
+      <w:suff w:val="nothing"/>
+      <w:lvlText w:val=""/>
+      <w:lvlJc w:val="left"/>
+      <w:pPr>
+        <w:tabs>
+          <w:tab w:val="num" w:pos="0"/>
+        </w:tabs>
+        <w:ind w:left="0" w:hanging="0"/>
+      </w:pPr>
+    </w:lvl>
+    <w:lvl w:ilvl="5">
+      <w:start w:val="1"/>
+      <w:numFmt w:val="none"/>
+      <w:suff w:val="nothing"/>
+      <w:lvlText w:val=""/>
+      <w:lvlJc w:val="left"/>
+      <w:pPr>
+        <w:tabs>
+          <w:tab w:val="num" w:pos="0"/>
+        </w:tabs>
+        <w:ind w:left="0" w:hanging="0"/>
+      </w:pPr>
+    </w:lvl>
+    <w:lvl w:ilvl="6">
+      <w:start w:val="1"/>
+      <w:numFmt w:val="none"/>
+      <w:suff w:val="nothing"/>
+      <w:lvlText w:val=""/>
+      <w:lvlJc w:val="left"/>
+      <w:pPr>
+        <w:tabs>
+          <w:tab w:val="num" w:pos="0"/>
+        </w:tabs>
+        <w:ind w:left="0" w:hanging="0"/>
+      </w:pPr>
+    </w:lvl>
+    <w:lvl w:ilvl="7">
+      <w:start w:val="1"/>
+      <w:numFmt w:val="none"/>
+      <w:suff w:val="nothing"/>
+      <w:lvlText w:val=""/>
+      <w:lvlJc w:val="left"/>
+      <w:pPr>
+        <w:tabs>
+          <w:tab w:val="num" w:pos="0"/>
+        </w:tabs>
+        <w:ind w:left="0" w:hanging="0"/>
+      </w:pPr>
+    </w:lvl>
+    <w:lvl w:ilvl="8">
+      <w:start w:val="1"/>
+      <w:numFmt w:val="none"/>
+      <w:suff w:val="nothing"/>
+      <w:lvlText w:val=""/>
+      <w:lvlJc w:val="left"/>
+      <w:pPr>
+        <w:tabs>
+          <w:tab w:val="num" w:pos="0"/>
+        </w:tabs>
+        <w:ind w:left="0" w:hanging="0"/>
+      </w:pPr>
+    </w:lvl>
+  </w:abstractNum>
+  <w:num w:numId="1">
+    <w:abstractNumId w:val="1"/>
+  </w:num>
+  <w:num w:numId="2">
+    <w:abstractNumId w:val="2"/>
   </w:num>
 </w:numbering>
 </file>
 
 <file path=word/styles.xml><?xml version="1.0" encoding="utf-8"?>
-<w:styles xmlns:mc="http://schemas.openxmlformats.org/markup-compatibility/2006" xmlns:r="http://schemas.openxmlformats.org/officeDocument/2006/relationships" xmlns:w="http://schemas.openxmlformats.org/wordprocessingml/2006/main" xmlns:w14="http://schemas.microsoft.com/office/word/2010/wordml" xmlns:w15="http://schemas.microsoft.com/office/word/2012/wordml" xmlns:w16cex="http://schemas.microsoft.com/office/word/2018/wordml/cex" xmlns:w16cid="http://schemas.microsoft.com/office/word/2016/wordml/cid" xmlns:w16="http://schemas.microsoft.com/office/word/2018/wordml" xmlns:w16du="http://schemas.microsoft.com/office/word/2023/wordml/word16du" xmlns:w16sdtdh="http://schemas.microsoft.com/office/word/2020/wordml/sdtdatahash" xmlns:w16se="http://schemas.microsoft.com/office/word/2015/wordml/symex" mc:Ignorable="w14 w15 w16se w16cid w16 w16cex w16sdtdh w16du">
+<w:styles xmlns:w="http://schemas.openxmlformats.org/wordprocessingml/2006/main" xmlns:w14="http://schemas.microsoft.com/office/word/2010/wordml" xmlns:mc="http://schemas.openxmlformats.org/markup-compatibility/2006" mc:Ignorable="w14">
   <w:docDefaults>
     <w:rPrDefault>
       <w:rPr>
-        <w:rFonts w:asciiTheme="minorHAnsi" w:eastAsiaTheme="minorHAnsi" w:hAnsiTheme="minorHAnsi" w:cstheme="minorBidi"/>
+        <w:rFonts w:ascii="Aptos" w:hAnsi="Aptos" w:eastAsia="Aptos" w:cs="" w:asciiTheme="minorHAnsi" w:cstheme="minorBidi" w:eastAsiaTheme="minorHAnsi" w:hAnsiTheme="minorHAnsi"/>
         <w:kern w:val="2"/>
         <w:sz w:val="22"/>
         <w:szCs w:val="22"/>
@@ -317,21 +536,21 @@
     </w:rPrDefault>
     <w:pPrDefault>
       <w:pPr>
-        <w:spacing w:after="160" w:line="259" w:lineRule="auto"/>
+        <w:suppressAutoHyphens w:val="true"/>
       </w:pPr>
     </w:pPrDefault>
   </w:docDefaults>
   <w:latentStyles w:defLockedState="0" w:defUIPriority="99" w:defSemiHidden="0" w:defUnhideWhenUsed="0" w:defQFormat="0" w:count="376">
     <w:lsdException w:name="Normal" w:uiPriority="0" w:qFormat="1"/>
     <w:lsdException w:name="heading 1" w:uiPriority="9" w:qFormat="1"/>
-    <w:lsdException w:name="heading 2" w:semiHidden="1" w:uiPriority="9" w:unhideWhenUsed="1" w:qFormat="1"/>
-    <w:lsdException w:name="heading 3" w:semiHidden="1" w:uiPriority="9" w:unhideWhenUsed="1" w:qFormat="1"/>
-    <w:lsdException w:name="heading 4" w:semiHidden="1" w:uiPriority="9" w:unhideWhenUsed="1" w:qFormat="1"/>
-    <w:lsdException w:name="heading 5" w:semiHidden="1" w:uiPriority="9" w:unhideWhenUsed="1" w:qFormat="1"/>
-    <w:lsdException w:name="heading 6" w:semiHidden="1" w:uiPriority="9" w:unhideWhenUsed="1" w:qFormat="1"/>
-    <w:lsdException w:name="heading 7" w:semiHidden="1" w:uiPriority="9" w:unhideWhenUsed="1" w:qFormat="1"/>
-    <w:lsdException w:name="heading 8" w:semiHidden="1" w:uiPriority="9" w:unhideWhenUsed="1" w:qFormat="1"/>
-    <w:lsdException w:name="heading 9" w:semiHidden="1" w:uiPriority="9" w:unhideWhenUsed="1" w:qFormat="1"/>
+    <w:lsdException w:name="heading 2" w:uiPriority="9" w:semiHidden="1" w:unhideWhenUsed="1" w:qFormat="1"/>
+    <w:lsdException w:name="heading 3" w:uiPriority="9" w:semiHidden="1" w:unhideWhenUsed="1" w:qFormat="1"/>
+    <w:lsdException w:name="heading 4" w:uiPriority="9" w:semiHidden="1" w:unhideWhenUsed="1" w:qFormat="1"/>
+    <w:lsdException w:name="heading 5" w:uiPriority="9" w:semiHidden="1" w:unhideWhenUsed="1" w:qFormat="1"/>
+    <w:lsdException w:name="heading 6" w:uiPriority="9" w:semiHidden="1" w:unhideWhenUsed="1" w:qFormat="1"/>
+    <w:lsdException w:name="heading 7" w:uiPriority="9" w:semiHidden="1" w:unhideWhenUsed="1" w:qFormat="1"/>
+    <w:lsdException w:name="heading 8" w:uiPriority="9" w:semiHidden="1" w:unhideWhenUsed="1" w:qFormat="1"/>
+    <w:lsdException w:name="heading 9" w:uiPriority="9" w:semiHidden="1" w:unhideWhenUsed="1" w:qFormat="1"/>
     <w:lsdException w:name="index 1" w:semiHidden="1" w:unhideWhenUsed="1"/>
     <w:lsdException w:name="index 2" w:semiHidden="1" w:unhideWhenUsed="1"/>
     <w:lsdException w:name="index 3" w:semiHidden="1" w:unhideWhenUsed="1"/>
@@ -341,22 +560,22 @@
     <w:lsdException w:name="index 7" w:semiHidden="1" w:unhideWhenUsed="1"/>
     <w:lsdException w:name="index 8" w:semiHidden="1" w:unhideWhenUsed="1"/>
     <w:lsdException w:name="index 9" w:semiHidden="1" w:unhideWhenUsed="1"/>
-    <w:lsdException w:name="toc 1" w:semiHidden="1" w:uiPriority="39" w:unhideWhenUsed="1"/>
-    <w:lsdException w:name="toc 2" w:semiHidden="1" w:uiPriority="39" w:unhideWhenUsed="1"/>
-    <w:lsdException w:name="toc 3" w:semiHidden="1" w:uiPriority="39" w:unhideWhenUsed="1"/>
-    <w:lsdException w:name="toc 4" w:semiHidden="1" w:uiPriority="39" w:unhideWhenUsed="1"/>
-    <w:lsdException w:name="toc 5" w:semiHidden="1" w:uiPriority="39" w:unhideWhenUsed="1"/>
-    <w:lsdException w:name="toc 6" w:semiHidden="1" w:uiPriority="39" w:unhideWhenUsed="1"/>
-    <w:lsdException w:name="toc 7" w:semiHidden="1" w:uiPriority="39" w:unhideWhenUsed="1"/>
-    <w:lsdException w:name="toc 8" w:semiHidden="1" w:uiPriority="39" w:unhideWhenUsed="1"/>
-    <w:lsdException w:name="toc 9" w:semiHidden="1" w:uiPriority="39" w:unhideWhenUsed="1"/>
+    <w:lsdException w:name="toc 1" w:uiPriority="39" w:semiHidden="1" w:unhideWhenUsed="1"/>
+    <w:lsdException w:name="toc 2" w:uiPriority="39" w:semiHidden="1" w:unhideWhenUsed="1"/>
+    <w:lsdException w:name="toc 3" w:uiPriority="39" w:semiHidden="1" w:unhideWhenUsed="1"/>
+    <w:lsdException w:name="toc 4" w:uiPriority="39" w:semiHidden="1" w:unhideWhenUsed="1"/>
+    <w:lsdException w:name="toc 5" w:uiPriority="39" w:semiHidden="1" w:unhideWhenUsed="1"/>
+    <w:lsdException w:name="toc 6" w:uiPriority="39" w:semiHidden="1" w:unhideWhenUsed="1"/>
+    <w:lsdException w:name="toc 7" w:uiPriority="39" w:semiHidden="1" w:unhideWhenUsed="1"/>
+    <w:lsdException w:name="toc 8" w:uiPriority="39" w:semiHidden="1" w:unhideWhenUsed="1"/>
+    <w:lsdException w:name="toc 9" w:uiPriority="39" w:semiHidden="1" w:unhideWhenUsed="1"/>
     <w:lsdException w:name="Normal Indent" w:semiHidden="1" w:unhideWhenUsed="1"/>
     <w:lsdException w:name="footnote text" w:semiHidden="1" w:unhideWhenUsed="1"/>
     <w:lsdException w:name="annotation text" w:semiHidden="1" w:unhideWhenUsed="1"/>
     <w:lsdException w:name="header" w:semiHidden="1" w:unhideWhenUsed="1"/>
     <w:lsdException w:name="footer" w:semiHidden="1" w:unhideWhenUsed="1"/>
     <w:lsdException w:name="index heading" w:semiHidden="1" w:unhideWhenUsed="1"/>
-    <w:lsdException w:name="caption" w:semiHidden="1" w:uiPriority="35" w:unhideWhenUsed="1" w:qFormat="1"/>
+    <w:lsdException w:name="caption" w:uiPriority="35" w:semiHidden="1" w:unhideWhenUsed="1" w:qFormat="1"/>
     <w:lsdException w:name="table of figures" w:semiHidden="1" w:unhideWhenUsed="1"/>
     <w:lsdException w:name="envelope address" w:semiHidden="1" w:unhideWhenUsed="1"/>
     <w:lsdException w:name="envelope return" w:semiHidden="1" w:unhideWhenUsed="1"/>
@@ -387,7 +606,7 @@
     <w:lsdException w:name="Title" w:uiPriority="10" w:qFormat="1"/>
     <w:lsdException w:name="Closing" w:semiHidden="1" w:unhideWhenUsed="1"/>
     <w:lsdException w:name="Signature" w:semiHidden="1" w:unhideWhenUsed="1"/>
-    <w:lsdException w:name="Default Paragraph Font" w:semiHidden="1" w:uiPriority="1" w:unhideWhenUsed="1"/>
+    <w:lsdException w:name="Default Paragraph Font" w:uiPriority="1" w:semiHidden="1" w:unhideWhenUsed="1"/>
     <w:lsdException w:name="Body Text" w:semiHidden="1" w:unhideWhenUsed="1"/>
     <w:lsdException w:name="Body Text Indent" w:semiHidden="1" w:unhideWhenUsed="1"/>
     <w:lsdException w:name="List Continue" w:semiHidden="1" w:unhideWhenUsed="1"/>
@@ -587,8 +806,8 @@
     <w:lsdException w:name="Subtle Reference" w:uiPriority="31" w:qFormat="1"/>
     <w:lsdException w:name="Intense Reference" w:uiPriority="32" w:qFormat="1"/>
     <w:lsdException w:name="Book Title" w:uiPriority="33" w:qFormat="1"/>
-    <w:lsdException w:name="Bibliography" w:semiHidden="1" w:uiPriority="37" w:unhideWhenUsed="1"/>
-    <w:lsdException w:name="TOC Heading" w:semiHidden="1" w:uiPriority="39" w:unhideWhenUsed="1" w:qFormat="1"/>
+    <w:lsdException w:name="Bibliography" w:uiPriority="37" w:semiHidden="1" w:unhideWhenUsed="1"/>
+    <w:lsdException w:name="TOC Heading" w:uiPriority="39" w:semiHidden="1" w:unhideWhenUsed="1" w:qFormat="1"/>
     <w:lsdException w:name="Plain Table 1" w:uiPriority="41"/>
     <w:lsdException w:name="Plain Table 2" w:uiPriority="42"/>
     <w:lsdException w:name="Plain Table 3" w:uiPriority="43"/>
@@ -699,33 +918,48 @@
     <w:lsdException w:name="Unresolved Mention" w:semiHidden="1" w:unhideWhenUsed="1"/>
     <w:lsdException w:name="Smart Link" w:semiHidden="1" w:unhideWhenUsed="1"/>
   </w:latentStyles>
-  <w:style w:type="paragraph" w:default="1" w:styleId="Normal">
+  <w:style w:type="paragraph" w:styleId="Normal" w:default="1">
     <w:name w:val="Normal"/>
     <w:qFormat/>
+    <w:pPr>
+      <w:widowControl/>
+      <w:bidi w:val="0"/>
+      <w:spacing w:lineRule="auto" w:line="259" w:before="0" w:after="160"/>
+      <w:jc w:val="left"/>
+    </w:pPr>
+    <w:rPr>
+      <w:rFonts w:ascii="Aptos" w:hAnsi="Aptos" w:eastAsia="Aptos" w:cs="" w:asciiTheme="minorHAnsi" w:cstheme="minorBidi" w:eastAsiaTheme="minorHAnsi" w:hAnsiTheme="minorHAnsi"/>
+      <w:color w:val="auto"/>
+      <w:kern w:val="2"/>
+      <w:sz w:val="22"/>
+      <w:szCs w:val="22"/>
+      <w:lang w:val="en-AU" w:eastAsia="en-US" w:bidi="ar-SA"/>
+      <w14:ligatures w14:val="standardContextual"/>
+    </w:rPr>
   </w:style>
   <w:style w:type="paragraph" w:styleId="Heading1">
-    <w:name w:val="heading 1"/>
+    <w:name w:val="Heading 1"/>
     <w:basedOn w:val="Normal"/>
     <w:next w:val="Normal"/>
     <w:link w:val="Heading1Char"/>
     <w:uiPriority w:val="9"/>
     <w:qFormat/>
-    <w:rsid w:val="00865CEC"/>
+    <w:rsid w:val="00865cec"/>
     <w:pPr>
-      <w:keepNext/>
+      <w:keepNext w:val="true"/>
       <w:keepLines/>
       <w:spacing w:before="360" w:after="80"/>
       <w:outlineLvl w:val="0"/>
     </w:pPr>
     <w:rPr>
-      <w:rFonts w:asciiTheme="majorHAnsi" w:eastAsiaTheme="majorEastAsia" w:hAnsiTheme="majorHAnsi" w:cstheme="majorBidi"/>
-      <w:color w:val="0F4761" w:themeColor="accent1" w:themeShade="BF"/>
+      <w:rFonts w:ascii="Aptos Display" w:hAnsi="Aptos Display" w:eastAsia="" w:cs="" w:asciiTheme="majorHAnsi" w:cstheme="majorBidi" w:eastAsiaTheme="majorEastAsia" w:hAnsiTheme="majorHAnsi"/>
+      <w:color w:themeColor="accent1" w:themeShade="bf" w:val="0F4761"/>
       <w:sz w:val="40"/>
       <w:szCs w:val="40"/>
     </w:rPr>
   </w:style>
   <w:style w:type="paragraph" w:styleId="Heading2">
-    <w:name w:val="heading 2"/>
+    <w:name w:val="Heading 2"/>
     <w:basedOn w:val="Normal"/>
     <w:next w:val="Normal"/>
     <w:link w:val="Heading2Char"/>
@@ -733,22 +967,22 @@
     <w:semiHidden/>
     <w:unhideWhenUsed/>
     <w:qFormat/>
-    <w:rsid w:val="00865CEC"/>
+    <w:rsid w:val="00865cec"/>
     <w:pPr>
-      <w:keepNext/>
+      <w:keepNext w:val="true"/>
       <w:keepLines/>
       <w:spacing w:before="160" w:after="80"/>
       <w:outlineLvl w:val="1"/>
     </w:pPr>
     <w:rPr>
-      <w:rFonts w:asciiTheme="majorHAnsi" w:eastAsiaTheme="majorEastAsia" w:hAnsiTheme="majorHAnsi" w:cstheme="majorBidi"/>
-      <w:color w:val="0F4761" w:themeColor="accent1" w:themeShade="BF"/>
+      <w:rFonts w:ascii="Aptos Display" w:hAnsi="Aptos Display" w:eastAsia="" w:cs="" w:asciiTheme="majorHAnsi" w:cstheme="majorBidi" w:eastAsiaTheme="majorEastAsia" w:hAnsiTheme="majorHAnsi"/>
+      <w:color w:themeColor="accent1" w:themeShade="bf" w:val="0F4761"/>
       <w:sz w:val="32"/>
       <w:szCs w:val="32"/>
     </w:rPr>
   </w:style>
   <w:style w:type="paragraph" w:styleId="Heading3">
-    <w:name w:val="heading 3"/>
+    <w:name w:val="Heading 3"/>
     <w:basedOn w:val="Normal"/>
     <w:next w:val="Normal"/>
     <w:link w:val="Heading3Char"/>
@@ -756,22 +990,22 @@
     <w:semiHidden/>
     <w:unhideWhenUsed/>
     <w:qFormat/>
-    <w:rsid w:val="00865CEC"/>
+    <w:rsid w:val="00865cec"/>
     <w:pPr>
-      <w:keepNext/>
+      <w:keepNext w:val="true"/>
       <w:keepLines/>
       <w:spacing w:before="160" w:after="80"/>
       <w:outlineLvl w:val="2"/>
     </w:pPr>
     <w:rPr>
-      <w:rFonts w:eastAsiaTheme="majorEastAsia" w:cstheme="majorBidi"/>
-      <w:color w:val="0F4761" w:themeColor="accent1" w:themeShade="BF"/>
+      <w:rFonts w:eastAsia="" w:cs="" w:cstheme="majorBidi" w:eastAsiaTheme="majorEastAsia"/>
+      <w:color w:themeColor="accent1" w:themeShade="bf" w:val="0F4761"/>
       <w:sz w:val="28"/>
       <w:szCs w:val="28"/>
     </w:rPr>
   </w:style>
   <w:style w:type="paragraph" w:styleId="Heading4">
-    <w:name w:val="heading 4"/>
+    <w:name w:val="Heading 4"/>
     <w:basedOn w:val="Normal"/>
     <w:next w:val="Normal"/>
     <w:link w:val="Heading4Char"/>
@@ -779,22 +1013,22 @@
     <w:semiHidden/>
     <w:unhideWhenUsed/>
     <w:qFormat/>
-    <w:rsid w:val="00865CEC"/>
+    <w:rsid w:val="00865cec"/>
     <w:pPr>
-      <w:keepNext/>
+      <w:keepNext w:val="true"/>
       <w:keepLines/>
       <w:spacing w:before="80" w:after="40"/>
       <w:outlineLvl w:val="3"/>
     </w:pPr>
     <w:rPr>
-      <w:rFonts w:eastAsiaTheme="majorEastAsia" w:cstheme="majorBidi"/>
+      <w:rFonts w:eastAsia="" w:cs="" w:cstheme="majorBidi" w:eastAsiaTheme="majorEastAsia"/>
       <w:i/>
       <w:iCs/>
-      <w:color w:val="0F4761" w:themeColor="accent1" w:themeShade="BF"/>
+      <w:color w:themeColor="accent1" w:themeShade="bf" w:val="0F4761"/>
     </w:rPr>
   </w:style>
   <w:style w:type="paragraph" w:styleId="Heading5">
-    <w:name w:val="heading 5"/>
+    <w:name w:val="Heading 5"/>
     <w:basedOn w:val="Normal"/>
     <w:next w:val="Normal"/>
     <w:link w:val="Heading5Char"/>
@@ -802,20 +1036,20 @@
     <w:semiHidden/>
     <w:unhideWhenUsed/>
     <w:qFormat/>
-    <w:rsid w:val="00865CEC"/>
+    <w:rsid w:val="00865cec"/>
     <w:pPr>
-      <w:keepNext/>
+      <w:keepNext w:val="true"/>
       <w:keepLines/>
       <w:spacing w:before="80" w:after="40"/>
       <w:outlineLvl w:val="4"/>
     </w:pPr>
     <w:rPr>
-      <w:rFonts w:eastAsiaTheme="majorEastAsia" w:cstheme="majorBidi"/>
-      <w:color w:val="0F4761" w:themeColor="accent1" w:themeShade="BF"/>
+      <w:rFonts w:eastAsia="" w:cs="" w:cstheme="majorBidi" w:eastAsiaTheme="majorEastAsia"/>
+      <w:color w:themeColor="accent1" w:themeShade="bf" w:val="0F4761"/>
     </w:rPr>
   </w:style>
   <w:style w:type="paragraph" w:styleId="Heading6">
-    <w:name w:val="heading 6"/>
+    <w:name w:val="Heading 6"/>
     <w:basedOn w:val="Normal"/>
     <w:next w:val="Normal"/>
     <w:link w:val="Heading6Char"/>
@@ -823,22 +1057,22 @@
     <w:semiHidden/>
     <w:unhideWhenUsed/>
     <w:qFormat/>
-    <w:rsid w:val="00865CEC"/>
+    <w:rsid w:val="00865cec"/>
     <w:pPr>
-      <w:keepNext/>
+      <w:keepNext w:val="true"/>
       <w:keepLines/>
       <w:spacing w:before="40" w:after="0"/>
       <w:outlineLvl w:val="5"/>
     </w:pPr>
     <w:rPr>
-      <w:rFonts w:eastAsiaTheme="majorEastAsia" w:cstheme="majorBidi"/>
+      <w:rFonts w:eastAsia="" w:cs="" w:cstheme="majorBidi" w:eastAsiaTheme="majorEastAsia"/>
       <w:i/>
       <w:iCs/>
-      <w:color w:val="595959" w:themeColor="text1" w:themeTint="A6"/>
+      <w:color w:themeColor="text1" w:themeTint="a6" w:val="595959"/>
     </w:rPr>
   </w:style>
   <w:style w:type="paragraph" w:styleId="Heading7">
-    <w:name w:val="heading 7"/>
+    <w:name w:val="Heading 7"/>
     <w:basedOn w:val="Normal"/>
     <w:next w:val="Normal"/>
     <w:link w:val="Heading7Char"/>
@@ -846,20 +1080,20 @@
     <w:semiHidden/>
     <w:unhideWhenUsed/>
     <w:qFormat/>
-    <w:rsid w:val="00865CEC"/>
+    <w:rsid w:val="00865cec"/>
     <w:pPr>
-      <w:keepNext/>
+      <w:keepNext w:val="true"/>
       <w:keepLines/>
       <w:spacing w:before="40" w:after="0"/>
       <w:outlineLvl w:val="6"/>
     </w:pPr>
     <w:rPr>
-      <w:rFonts w:eastAsiaTheme="majorEastAsia" w:cstheme="majorBidi"/>
-      <w:color w:val="595959" w:themeColor="text1" w:themeTint="A6"/>
+      <w:rFonts w:eastAsia="" w:cs="" w:cstheme="majorBidi" w:eastAsiaTheme="majorEastAsia"/>
+      <w:color w:themeColor="text1" w:themeTint="a6" w:val="595959"/>
     </w:rPr>
   </w:style>
   <w:style w:type="paragraph" w:styleId="Heading8">
-    <w:name w:val="heading 8"/>
+    <w:name w:val="Heading 8"/>
     <w:basedOn w:val="Normal"/>
     <w:next w:val="Normal"/>
     <w:link w:val="Heading8Char"/>
@@ -867,22 +1101,22 @@
     <w:semiHidden/>
     <w:unhideWhenUsed/>
     <w:qFormat/>
-    <w:rsid w:val="00865CEC"/>
+    <w:rsid w:val="00865cec"/>
     <w:pPr>
-      <w:keepNext/>
+      <w:keepNext w:val="true"/>
       <w:keepLines/>
-      <w:spacing w:after="0"/>
+      <w:spacing w:before="0" w:after="0"/>
       <w:outlineLvl w:val="7"/>
     </w:pPr>
     <w:rPr>
-      <w:rFonts w:eastAsiaTheme="majorEastAsia" w:cstheme="majorBidi"/>
+      <w:rFonts w:eastAsia="" w:cs="" w:cstheme="majorBidi" w:eastAsiaTheme="majorEastAsia"/>
       <w:i/>
       <w:iCs/>
-      <w:color w:val="272727" w:themeColor="text1" w:themeTint="D8"/>
+      <w:color w:themeColor="text1" w:themeTint="d8" w:val="272727"/>
     </w:rPr>
   </w:style>
   <w:style w:type="paragraph" w:styleId="Heading9">
-    <w:name w:val="heading 9"/>
+    <w:name w:val="Heading 9"/>
     <w:basedOn w:val="Normal"/>
     <w:next w:val="Normal"/>
     <w:link w:val="Heading9Char"/>
@@ -890,23 +1124,391 @@
     <w:semiHidden/>
     <w:unhideWhenUsed/>
     <w:qFormat/>
-    <w:rsid w:val="00865CEC"/>
+    <w:rsid w:val="00865cec"/>
     <w:pPr>
-      <w:keepNext/>
+      <w:keepNext w:val="true"/>
       <w:keepLines/>
-      <w:spacing w:after="0"/>
+      <w:spacing w:before="0" w:after="0"/>
       <w:outlineLvl w:val="8"/>
     </w:pPr>
     <w:rPr>
-      <w:rFonts w:eastAsiaTheme="majorEastAsia" w:cstheme="majorBidi"/>
-      <w:color w:val="272727" w:themeColor="text1" w:themeTint="D8"/>
-    </w:rPr>
-  </w:style>
-  <w:style w:type="character" w:default="1" w:styleId="DefaultParagraphFont">
+      <w:rFonts w:eastAsia="" w:cs="" w:cstheme="majorBidi" w:eastAsiaTheme="majorEastAsia"/>
+      <w:color w:themeColor="text1" w:themeTint="d8" w:val="272727"/>
+    </w:rPr>
+  </w:style>
+  <w:style w:type="character" w:styleId="DefaultParagraphFont" w:default="1">
     <w:name w:val="Default Paragraph Font"/>
     <w:uiPriority w:val="1"/>
     <w:semiHidden/>
     <w:unhideWhenUsed/>
+    <w:qFormat/>
+    <w:rPr/>
+  </w:style>
+  <w:style w:type="character" w:styleId="Heading1Char" w:customStyle="1">
+    <w:name w:val="Heading 1 Char"/>
+    <w:basedOn w:val="DefaultParagraphFont"/>
+    <w:link w:val="Heading1"/>
+    <w:uiPriority w:val="9"/>
+    <w:qFormat/>
+    <w:rsid w:val="00865cec"/>
+    <w:rPr>
+      <w:rFonts w:ascii="Aptos Display" w:hAnsi="Aptos Display" w:eastAsia="" w:cs="" w:asciiTheme="majorHAnsi" w:cstheme="majorBidi" w:eastAsiaTheme="majorEastAsia" w:hAnsiTheme="majorHAnsi"/>
+      <w:color w:themeColor="accent1" w:themeShade="bf" w:val="0F4761"/>
+      <w:sz w:val="40"/>
+      <w:szCs w:val="40"/>
+    </w:rPr>
+  </w:style>
+  <w:style w:type="character" w:styleId="Heading2Char" w:customStyle="1">
+    <w:name w:val="Heading 2 Char"/>
+    <w:basedOn w:val="DefaultParagraphFont"/>
+    <w:link w:val="Heading2"/>
+    <w:uiPriority w:val="9"/>
+    <w:semiHidden/>
+    <w:qFormat/>
+    <w:rsid w:val="00865cec"/>
+    <w:rPr>
+      <w:rFonts w:ascii="Aptos Display" w:hAnsi="Aptos Display" w:eastAsia="" w:cs="" w:asciiTheme="majorHAnsi" w:cstheme="majorBidi" w:eastAsiaTheme="majorEastAsia" w:hAnsiTheme="majorHAnsi"/>
+      <w:color w:themeColor="accent1" w:themeShade="bf" w:val="0F4761"/>
+      <w:sz w:val="32"/>
+      <w:szCs w:val="32"/>
+    </w:rPr>
+  </w:style>
+  <w:style w:type="character" w:styleId="Heading3Char" w:customStyle="1">
+    <w:name w:val="Heading 3 Char"/>
+    <w:basedOn w:val="DefaultParagraphFont"/>
+    <w:link w:val="Heading3"/>
+    <w:uiPriority w:val="9"/>
+    <w:semiHidden/>
+    <w:qFormat/>
+    <w:rsid w:val="00865cec"/>
+    <w:rPr>
+      <w:rFonts w:eastAsia="" w:cs="" w:cstheme="majorBidi" w:eastAsiaTheme="majorEastAsia"/>
+      <w:color w:themeColor="accent1" w:themeShade="bf" w:val="0F4761"/>
+      <w:sz w:val="28"/>
+      <w:szCs w:val="28"/>
+    </w:rPr>
+  </w:style>
+  <w:style w:type="character" w:styleId="Heading4Char" w:customStyle="1">
+    <w:name w:val="Heading 4 Char"/>
+    <w:basedOn w:val="DefaultParagraphFont"/>
+    <w:link w:val="Heading4"/>
+    <w:uiPriority w:val="9"/>
+    <w:semiHidden/>
+    <w:qFormat/>
+    <w:rsid w:val="00865cec"/>
+    <w:rPr>
+      <w:rFonts w:eastAsia="" w:cs="" w:cstheme="majorBidi" w:eastAsiaTheme="majorEastAsia"/>
+      <w:i/>
+      <w:iCs/>
+      <w:color w:themeColor="accent1" w:themeShade="bf" w:val="0F4761"/>
+    </w:rPr>
+  </w:style>
+  <w:style w:type="character" w:styleId="Heading5Char" w:customStyle="1">
+    <w:name w:val="Heading 5 Char"/>
+    <w:basedOn w:val="DefaultParagraphFont"/>
+    <w:link w:val="Heading5"/>
+    <w:uiPriority w:val="9"/>
+    <w:semiHidden/>
+    <w:qFormat/>
+    <w:rsid w:val="00865cec"/>
+    <w:rPr>
+      <w:rFonts w:eastAsia="" w:cs="" w:cstheme="majorBidi" w:eastAsiaTheme="majorEastAsia"/>
+      <w:color w:themeColor="accent1" w:themeShade="bf" w:val="0F4761"/>
+    </w:rPr>
+  </w:style>
+  <w:style w:type="character" w:styleId="Heading6Char" w:customStyle="1">
+    <w:name w:val="Heading 6 Char"/>
+    <w:basedOn w:val="DefaultParagraphFont"/>
+    <w:link w:val="Heading6"/>
+    <w:uiPriority w:val="9"/>
+    <w:semiHidden/>
+    <w:qFormat/>
+    <w:rsid w:val="00865cec"/>
+    <w:rPr>
+      <w:rFonts w:eastAsia="" w:cs="" w:cstheme="majorBidi" w:eastAsiaTheme="majorEastAsia"/>
+      <w:i/>
+      <w:iCs/>
+      <w:color w:themeColor="text1" w:themeTint="a6" w:val="595959"/>
+    </w:rPr>
+  </w:style>
+  <w:style w:type="character" w:styleId="Heading7Char" w:customStyle="1">
+    <w:name w:val="Heading 7 Char"/>
+    <w:basedOn w:val="DefaultParagraphFont"/>
+    <w:link w:val="Heading7"/>
+    <w:uiPriority w:val="9"/>
+    <w:semiHidden/>
+    <w:qFormat/>
+    <w:rsid w:val="00865cec"/>
+    <w:rPr>
+      <w:rFonts w:eastAsia="" w:cs="" w:cstheme="majorBidi" w:eastAsiaTheme="majorEastAsia"/>
+      <w:color w:themeColor="text1" w:themeTint="a6" w:val="595959"/>
+    </w:rPr>
+  </w:style>
+  <w:style w:type="character" w:styleId="Heading8Char" w:customStyle="1">
+    <w:name w:val="Heading 8 Char"/>
+    <w:basedOn w:val="DefaultParagraphFont"/>
+    <w:link w:val="Heading8"/>
+    <w:uiPriority w:val="9"/>
+    <w:semiHidden/>
+    <w:qFormat/>
+    <w:rsid w:val="00865cec"/>
+    <w:rPr>
+      <w:rFonts w:eastAsia="" w:cs="" w:cstheme="majorBidi" w:eastAsiaTheme="majorEastAsia"/>
+      <w:i/>
+      <w:iCs/>
+      <w:color w:themeColor="text1" w:themeTint="d8" w:val="272727"/>
+    </w:rPr>
+  </w:style>
+  <w:style w:type="character" w:styleId="Heading9Char" w:customStyle="1">
+    <w:name w:val="Heading 9 Char"/>
+    <w:basedOn w:val="DefaultParagraphFont"/>
+    <w:link w:val="Heading9"/>
+    <w:uiPriority w:val="9"/>
+    <w:semiHidden/>
+    <w:qFormat/>
+    <w:rsid w:val="00865cec"/>
+    <w:rPr>
+      <w:rFonts w:eastAsia="" w:cs="" w:cstheme="majorBidi" w:eastAsiaTheme="majorEastAsia"/>
+      <w:color w:themeColor="text1" w:themeTint="d8" w:val="272727"/>
+    </w:rPr>
+  </w:style>
+  <w:style w:type="character" w:styleId="TitleChar" w:customStyle="1">
+    <w:name w:val="Title Char"/>
+    <w:basedOn w:val="DefaultParagraphFont"/>
+    <w:link w:val="Title"/>
+    <w:uiPriority w:val="10"/>
+    <w:qFormat/>
+    <w:rsid w:val="00865cec"/>
+    <w:rPr>
+      <w:rFonts w:ascii="Aptos Display" w:hAnsi="Aptos Display" w:eastAsia="" w:cs="" w:asciiTheme="majorHAnsi" w:cstheme="majorBidi" w:eastAsiaTheme="majorEastAsia" w:hAnsiTheme="majorHAnsi"/>
+      <w:spacing w:val="-10"/>
+      <w:kern w:val="2"/>
+      <w:sz w:val="56"/>
+      <w:szCs w:val="56"/>
+    </w:rPr>
+  </w:style>
+  <w:style w:type="character" w:styleId="SubtitleChar" w:customStyle="1">
+    <w:name w:val="Subtitle Char"/>
+    <w:basedOn w:val="DefaultParagraphFont"/>
+    <w:link w:val="Subtitle"/>
+    <w:uiPriority w:val="11"/>
+    <w:qFormat/>
+    <w:rsid w:val="00865cec"/>
+    <w:rPr>
+      <w:rFonts w:eastAsia="" w:cs="" w:cstheme="majorBidi" w:eastAsiaTheme="majorEastAsia"/>
+      <w:color w:themeColor="text1" w:themeTint="a6" w:val="595959"/>
+      <w:spacing w:val="15"/>
+      <w:sz w:val="28"/>
+      <w:szCs w:val="28"/>
+    </w:rPr>
+  </w:style>
+  <w:style w:type="character" w:styleId="QuoteChar" w:customStyle="1">
+    <w:name w:val="Quote Char"/>
+    <w:basedOn w:val="DefaultParagraphFont"/>
+    <w:link w:val="Quote"/>
+    <w:uiPriority w:val="29"/>
+    <w:qFormat/>
+    <w:rsid w:val="00865cec"/>
+    <w:rPr>
+      <w:i/>
+      <w:iCs/>
+      <w:color w:themeColor="text1" w:themeTint="bf" w:val="404040"/>
+    </w:rPr>
+  </w:style>
+  <w:style w:type="character" w:styleId="IntenseEmphasis">
+    <w:name w:val="Intense Emphasis"/>
+    <w:basedOn w:val="DefaultParagraphFont"/>
+    <w:uiPriority w:val="21"/>
+    <w:qFormat/>
+    <w:rsid w:val="00865cec"/>
+    <w:rPr>
+      <w:i/>
+      <w:iCs/>
+      <w:color w:themeColor="accent1" w:themeShade="bf" w:val="0F4761"/>
+    </w:rPr>
+  </w:style>
+  <w:style w:type="character" w:styleId="IntenseQuoteChar" w:customStyle="1">
+    <w:name w:val="Intense Quote Char"/>
+    <w:basedOn w:val="DefaultParagraphFont"/>
+    <w:link w:val="IntenseQuote"/>
+    <w:uiPriority w:val="30"/>
+    <w:qFormat/>
+    <w:rsid w:val="00865cec"/>
+    <w:rPr>
+      <w:i/>
+      <w:iCs/>
+      <w:color w:themeColor="accent1" w:themeShade="bf" w:val="0F4761"/>
+    </w:rPr>
+  </w:style>
+  <w:style w:type="character" w:styleId="IntenseReference">
+    <w:name w:val="Intense Reference"/>
+    <w:basedOn w:val="DefaultParagraphFont"/>
+    <w:uiPriority w:val="32"/>
+    <w:qFormat/>
+    <w:rsid w:val="00865cec"/>
+    <w:rPr>
+      <w:b/>
+      <w:bCs/>
+      <w:smallCaps/>
+      <w:color w:themeColor="accent1" w:themeShade="bf" w:val="0F4761"/>
+      <w:spacing w:val="5"/>
+    </w:rPr>
+  </w:style>
+  <w:style w:type="paragraph" w:styleId="Heading">
+    <w:name w:val="Heading"/>
+    <w:basedOn w:val="Normal"/>
+    <w:next w:val="BodyText"/>
+    <w:qFormat/>
+    <w:pPr>
+      <w:keepNext w:val="true"/>
+      <w:spacing w:before="240" w:after="120"/>
+    </w:pPr>
+    <w:rPr>
+      <w:rFonts w:ascii="Liberation Sans" w:hAnsi="Liberation Sans" w:eastAsia="Noto Sans CJK SC" w:cs="FreeSans"/>
+      <w:sz w:val="28"/>
+      <w:szCs w:val="28"/>
+    </w:rPr>
+  </w:style>
+  <w:style w:type="paragraph" w:styleId="BodyText">
+    <w:name w:val="Body Text"/>
+    <w:basedOn w:val="Normal"/>
+    <w:pPr>
+      <w:spacing w:lineRule="auto" w:line="276" w:before="0" w:after="140"/>
+    </w:pPr>
+    <w:rPr/>
+  </w:style>
+  <w:style w:type="paragraph" w:styleId="List">
+    <w:name w:val="List"/>
+    <w:basedOn w:val="BodyText"/>
+    <w:pPr/>
+    <w:rPr>
+      <w:rFonts w:cs="FreeSans"/>
+    </w:rPr>
+  </w:style>
+  <w:style w:type="paragraph" w:styleId="Caption">
+    <w:name w:val="Caption"/>
+    <w:basedOn w:val="Normal"/>
+    <w:qFormat/>
+    <w:pPr>
+      <w:suppressLineNumbers/>
+      <w:spacing w:before="120" w:after="120"/>
+    </w:pPr>
+    <w:rPr>
+      <w:rFonts w:cs="FreeSans"/>
+      <w:i/>
+      <w:iCs/>
+      <w:sz w:val="24"/>
+      <w:szCs w:val="24"/>
+    </w:rPr>
+  </w:style>
+  <w:style w:type="paragraph" w:styleId="Index">
+    <w:name w:val="Index"/>
+    <w:basedOn w:val="Normal"/>
+    <w:qFormat/>
+    <w:pPr>
+      <w:suppressLineNumbers/>
+    </w:pPr>
+    <w:rPr>
+      <w:rFonts w:cs="FreeSans"/>
+    </w:rPr>
+  </w:style>
+  <w:style w:type="paragraph" w:styleId="Title">
+    <w:name w:val="Title"/>
+    <w:basedOn w:val="Normal"/>
+    <w:next w:val="Normal"/>
+    <w:link w:val="TitleChar"/>
+    <w:uiPriority w:val="10"/>
+    <w:qFormat/>
+    <w:rsid w:val="00865cec"/>
+    <w:pPr>
+      <w:spacing w:lineRule="auto" w:line="240" w:before="0" w:after="80"/>
+      <w:contextualSpacing/>
+    </w:pPr>
+    <w:rPr>
+      <w:rFonts w:ascii="Aptos Display" w:hAnsi="Aptos Display" w:eastAsia="" w:cs="" w:asciiTheme="majorHAnsi" w:cstheme="majorBidi" w:eastAsiaTheme="majorEastAsia" w:hAnsiTheme="majorHAnsi"/>
+      <w:spacing w:val="-10"/>
+      <w:kern w:val="2"/>
+      <w:sz w:val="56"/>
+      <w:szCs w:val="56"/>
+    </w:rPr>
+  </w:style>
+  <w:style w:type="paragraph" w:styleId="Subtitle">
+    <w:name w:val="Subtitle"/>
+    <w:basedOn w:val="Normal"/>
+    <w:next w:val="Normal"/>
+    <w:link w:val="SubtitleChar"/>
+    <w:uiPriority w:val="11"/>
+    <w:qFormat/>
+    <w:rsid w:val="00865cec"/>
+    <w:pPr/>
+    <w:rPr>
+      <w:rFonts w:eastAsia="" w:cs="" w:cstheme="majorBidi" w:eastAsiaTheme="majorEastAsia"/>
+      <w:color w:themeColor="text1" w:themeTint="a6" w:val="595959"/>
+      <w:spacing w:val="15"/>
+      <w:sz w:val="28"/>
+      <w:szCs w:val="28"/>
+    </w:rPr>
+  </w:style>
+  <w:style w:type="paragraph" w:styleId="Quote">
+    <w:name w:val="Quote"/>
+    <w:basedOn w:val="Normal"/>
+    <w:next w:val="Normal"/>
+    <w:link w:val="QuoteChar"/>
+    <w:uiPriority w:val="29"/>
+    <w:qFormat/>
+    <w:rsid w:val="00865cec"/>
+    <w:pPr>
+      <w:spacing w:before="160" w:after="160"/>
+      <w:jc w:val="center"/>
+    </w:pPr>
+    <w:rPr>
+      <w:i/>
+      <w:iCs/>
+      <w:color w:themeColor="text1" w:themeTint="bf" w:val="404040"/>
+    </w:rPr>
+  </w:style>
+  <w:style w:type="paragraph" w:styleId="ListParagraph">
+    <w:name w:val="List Paragraph"/>
+    <w:basedOn w:val="Normal"/>
+    <w:uiPriority w:val="34"/>
+    <w:qFormat/>
+    <w:rsid w:val="00865cec"/>
+    <w:pPr>
+      <w:spacing w:before="0" w:after="160"/>
+      <w:ind w:left="720"/>
+      <w:contextualSpacing/>
+    </w:pPr>
+    <w:rPr/>
+  </w:style>
+  <w:style w:type="paragraph" w:styleId="IntenseQuote">
+    <w:name w:val="Intense Quote"/>
+    <w:basedOn w:val="Normal"/>
+    <w:next w:val="Normal"/>
+    <w:link w:val="IntenseQuoteChar"/>
+    <w:uiPriority w:val="30"/>
+    <w:qFormat/>
+    <w:rsid w:val="00865cec"/>
+    <w:pPr>
+      <w:pBdr>
+        <w:top w:val="single" w:sz="4" w:space="10" w:color="0F4761" w:themeColor="accent1" w:themeShade="bf"/>
+        <w:bottom w:val="single" w:sz="4" w:space="10" w:color="0F4761" w:themeColor="accent1" w:themeShade="bf"/>
+      </w:pBdr>
+      <w:spacing w:before="360" w:after="360"/>
+      <w:ind w:left="864" w:right="864"/>
+      <w:jc w:val="center"/>
+    </w:pPr>
+    <w:rPr>
+      <w:i/>
+      <w:iCs/>
+      <w:color w:themeColor="accent1" w:themeShade="bf" w:val="0F4761"/>
+    </w:rPr>
+  </w:style>
+  <w:style w:type="numbering" w:styleId="NoList" w:default="1">
+    <w:name w:val="No List"/>
+    <w:uiPriority w:val="99"/>
+    <w:semiHidden/>
+    <w:unhideWhenUsed/>
+    <w:qFormat/>
   </w:style>
   <w:style w:type="table" w:default="1" w:styleId="TableNormal">
     <w:name w:val="Normal Table"/>
@@ -914,7 +1516,6 @@
     <w:semiHidden/>
     <w:unhideWhenUsed/>
     <w:tblPr>
-      <w:tblInd w:w="0" w:type="dxa"/>
       <w:tblCellMar>
         <w:top w:w="0" w:type="dxa"/>
         <w:left w:w="108" w:type="dxa"/>
@@ -923,495 +1524,101 @@
       </w:tblCellMar>
     </w:tblPr>
   </w:style>
-  <w:style w:type="numbering" w:default="1" w:styleId="NoList">
-    <w:name w:val="No List"/>
-    <w:uiPriority w:val="99"/>
-    <w:semiHidden/>
-    <w:unhideWhenUsed/>
-  </w:style>
-  <w:style w:type="character" w:customStyle="1" w:styleId="Heading1Char">
-    <w:name w:val="Heading 1 Char"/>
-    <w:basedOn w:val="DefaultParagraphFont"/>
-    <w:link w:val="Heading1"/>
-    <w:uiPriority w:val="9"/>
-    <w:rsid w:val="00865CEC"/>
-    <w:rPr>
-      <w:rFonts w:asciiTheme="majorHAnsi" w:eastAsiaTheme="majorEastAsia" w:hAnsiTheme="majorHAnsi" w:cstheme="majorBidi"/>
-      <w:color w:val="0F4761" w:themeColor="accent1" w:themeShade="BF"/>
-      <w:sz w:val="40"/>
-      <w:szCs w:val="40"/>
-    </w:rPr>
-  </w:style>
-  <w:style w:type="character" w:customStyle="1" w:styleId="Heading2Char">
-    <w:name w:val="Heading 2 Char"/>
-    <w:basedOn w:val="DefaultParagraphFont"/>
-    <w:link w:val="Heading2"/>
-    <w:uiPriority w:val="9"/>
-    <w:semiHidden/>
-    <w:rsid w:val="00865CEC"/>
-    <w:rPr>
-      <w:rFonts w:asciiTheme="majorHAnsi" w:eastAsiaTheme="majorEastAsia" w:hAnsiTheme="majorHAnsi" w:cstheme="majorBidi"/>
-      <w:color w:val="0F4761" w:themeColor="accent1" w:themeShade="BF"/>
-      <w:sz w:val="32"/>
-      <w:szCs w:val="32"/>
-    </w:rPr>
-  </w:style>
-  <w:style w:type="character" w:customStyle="1" w:styleId="Heading3Char">
-    <w:name w:val="Heading 3 Char"/>
-    <w:basedOn w:val="DefaultParagraphFont"/>
-    <w:link w:val="Heading3"/>
-    <w:uiPriority w:val="9"/>
-    <w:semiHidden/>
-    <w:rsid w:val="00865CEC"/>
-    <w:rPr>
-      <w:rFonts w:eastAsiaTheme="majorEastAsia" w:cstheme="majorBidi"/>
-      <w:color w:val="0F4761" w:themeColor="accent1" w:themeShade="BF"/>
-      <w:sz w:val="28"/>
-      <w:szCs w:val="28"/>
-    </w:rPr>
-  </w:style>
-  <w:style w:type="character" w:customStyle="1" w:styleId="Heading4Char">
-    <w:name w:val="Heading 4 Char"/>
-    <w:basedOn w:val="DefaultParagraphFont"/>
-    <w:link w:val="Heading4"/>
-    <w:uiPriority w:val="9"/>
-    <w:semiHidden/>
-    <w:rsid w:val="00865CEC"/>
-    <w:rPr>
-      <w:rFonts w:eastAsiaTheme="majorEastAsia" w:cstheme="majorBidi"/>
-      <w:i/>
-      <w:iCs/>
-      <w:color w:val="0F4761" w:themeColor="accent1" w:themeShade="BF"/>
-    </w:rPr>
-  </w:style>
-  <w:style w:type="character" w:customStyle="1" w:styleId="Heading5Char">
-    <w:name w:val="Heading 5 Char"/>
-    <w:basedOn w:val="DefaultParagraphFont"/>
-    <w:link w:val="Heading5"/>
-    <w:uiPriority w:val="9"/>
-    <w:semiHidden/>
-    <w:rsid w:val="00865CEC"/>
-    <w:rPr>
-      <w:rFonts w:eastAsiaTheme="majorEastAsia" w:cstheme="majorBidi"/>
-      <w:color w:val="0F4761" w:themeColor="accent1" w:themeShade="BF"/>
-    </w:rPr>
-  </w:style>
-  <w:style w:type="character" w:customStyle="1" w:styleId="Heading6Char">
-    <w:name w:val="Heading 6 Char"/>
-    <w:basedOn w:val="DefaultParagraphFont"/>
-    <w:link w:val="Heading6"/>
-    <w:uiPriority w:val="9"/>
-    <w:semiHidden/>
-    <w:rsid w:val="00865CEC"/>
-    <w:rPr>
-      <w:rFonts w:eastAsiaTheme="majorEastAsia" w:cstheme="majorBidi"/>
-      <w:i/>
-      <w:iCs/>
-      <w:color w:val="595959" w:themeColor="text1" w:themeTint="A6"/>
-    </w:rPr>
-  </w:style>
-  <w:style w:type="character" w:customStyle="1" w:styleId="Heading7Char">
-    <w:name w:val="Heading 7 Char"/>
-    <w:basedOn w:val="DefaultParagraphFont"/>
-    <w:link w:val="Heading7"/>
-    <w:uiPriority w:val="9"/>
-    <w:semiHidden/>
-    <w:rsid w:val="00865CEC"/>
-    <w:rPr>
-      <w:rFonts w:eastAsiaTheme="majorEastAsia" w:cstheme="majorBidi"/>
-      <w:color w:val="595959" w:themeColor="text1" w:themeTint="A6"/>
-    </w:rPr>
-  </w:style>
-  <w:style w:type="character" w:customStyle="1" w:styleId="Heading8Char">
-    <w:name w:val="Heading 8 Char"/>
-    <w:basedOn w:val="DefaultParagraphFont"/>
-    <w:link w:val="Heading8"/>
-    <w:uiPriority w:val="9"/>
-    <w:semiHidden/>
-    <w:rsid w:val="00865CEC"/>
-    <w:rPr>
-      <w:rFonts w:eastAsiaTheme="majorEastAsia" w:cstheme="majorBidi"/>
-      <w:i/>
-      <w:iCs/>
-      <w:color w:val="272727" w:themeColor="text1" w:themeTint="D8"/>
-    </w:rPr>
-  </w:style>
-  <w:style w:type="character" w:customStyle="1" w:styleId="Heading9Char">
-    <w:name w:val="Heading 9 Char"/>
-    <w:basedOn w:val="DefaultParagraphFont"/>
-    <w:link w:val="Heading9"/>
-    <w:uiPriority w:val="9"/>
-    <w:semiHidden/>
-    <w:rsid w:val="00865CEC"/>
-    <w:rPr>
-      <w:rFonts w:eastAsiaTheme="majorEastAsia" w:cstheme="majorBidi"/>
-      <w:color w:val="272727" w:themeColor="text1" w:themeTint="D8"/>
-    </w:rPr>
-  </w:style>
-  <w:style w:type="paragraph" w:styleId="Title">
-    <w:name w:val="Title"/>
-    <w:basedOn w:val="Normal"/>
-    <w:next w:val="Normal"/>
-    <w:link w:val="TitleChar"/>
-    <w:uiPriority w:val="10"/>
-    <w:qFormat/>
-    <w:rsid w:val="00865CEC"/>
-    <w:pPr>
-      <w:spacing w:after="80" w:line="240" w:lineRule="auto"/>
-      <w:contextualSpacing/>
-    </w:pPr>
-    <w:rPr>
-      <w:rFonts w:asciiTheme="majorHAnsi" w:eastAsiaTheme="majorEastAsia" w:hAnsiTheme="majorHAnsi" w:cstheme="majorBidi"/>
-      <w:spacing w:val="-10"/>
-      <w:kern w:val="28"/>
-      <w:sz w:val="56"/>
-      <w:szCs w:val="56"/>
-    </w:rPr>
-  </w:style>
-  <w:style w:type="character" w:customStyle="1" w:styleId="TitleChar">
-    <w:name w:val="Title Char"/>
-    <w:basedOn w:val="DefaultParagraphFont"/>
-    <w:link w:val="Title"/>
-    <w:uiPriority w:val="10"/>
-    <w:rsid w:val="00865CEC"/>
-    <w:rPr>
-      <w:rFonts w:asciiTheme="majorHAnsi" w:eastAsiaTheme="majorEastAsia" w:hAnsiTheme="majorHAnsi" w:cstheme="majorBidi"/>
-      <w:spacing w:val="-10"/>
-      <w:kern w:val="28"/>
-      <w:sz w:val="56"/>
-      <w:szCs w:val="56"/>
-    </w:rPr>
-  </w:style>
-  <w:style w:type="paragraph" w:styleId="Subtitle">
-    <w:name w:val="Subtitle"/>
-    <w:basedOn w:val="Normal"/>
-    <w:next w:val="Normal"/>
-    <w:link w:val="SubtitleChar"/>
-    <w:uiPriority w:val="11"/>
-    <w:qFormat/>
-    <w:rsid w:val="00865CEC"/>
-    <w:pPr>
-      <w:numPr>
-        <w:ilvl w:val="1"/>
-      </w:numPr>
-    </w:pPr>
-    <w:rPr>
-      <w:rFonts w:eastAsiaTheme="majorEastAsia" w:cstheme="majorBidi"/>
-      <w:color w:val="595959" w:themeColor="text1" w:themeTint="A6"/>
-      <w:spacing w:val="15"/>
-      <w:sz w:val="28"/>
-      <w:szCs w:val="28"/>
-    </w:rPr>
-  </w:style>
-  <w:style w:type="character" w:customStyle="1" w:styleId="SubtitleChar">
-    <w:name w:val="Subtitle Char"/>
-    <w:basedOn w:val="DefaultParagraphFont"/>
-    <w:link w:val="Subtitle"/>
-    <w:uiPriority w:val="11"/>
-    <w:rsid w:val="00865CEC"/>
-    <w:rPr>
-      <w:rFonts w:eastAsiaTheme="majorEastAsia" w:cstheme="majorBidi"/>
-      <w:color w:val="595959" w:themeColor="text1" w:themeTint="A6"/>
-      <w:spacing w:val="15"/>
-      <w:sz w:val="28"/>
-      <w:szCs w:val="28"/>
-    </w:rPr>
-  </w:style>
-  <w:style w:type="paragraph" w:styleId="Quote">
-    <w:name w:val="Quote"/>
-    <w:basedOn w:val="Normal"/>
-    <w:next w:val="Normal"/>
-    <w:link w:val="QuoteChar"/>
-    <w:uiPriority w:val="29"/>
-    <w:qFormat/>
-    <w:rsid w:val="00865CEC"/>
-    <w:pPr>
-      <w:spacing w:before="160"/>
-      <w:jc w:val="center"/>
-    </w:pPr>
-    <w:rPr>
-      <w:i/>
-      <w:iCs/>
-      <w:color w:val="404040" w:themeColor="text1" w:themeTint="BF"/>
-    </w:rPr>
-  </w:style>
-  <w:style w:type="character" w:customStyle="1" w:styleId="QuoteChar">
-    <w:name w:val="Quote Char"/>
-    <w:basedOn w:val="DefaultParagraphFont"/>
-    <w:link w:val="Quote"/>
-    <w:uiPriority w:val="29"/>
-    <w:rsid w:val="00865CEC"/>
-    <w:rPr>
-      <w:i/>
-      <w:iCs/>
-      <w:color w:val="404040" w:themeColor="text1" w:themeTint="BF"/>
-    </w:rPr>
-  </w:style>
-  <w:style w:type="paragraph" w:styleId="ListParagraph">
-    <w:name w:val="List Paragraph"/>
-    <w:basedOn w:val="Normal"/>
-    <w:uiPriority w:val="34"/>
-    <w:qFormat/>
-    <w:rsid w:val="00865CEC"/>
-    <w:pPr>
-      <w:ind w:left="720"/>
-      <w:contextualSpacing/>
-    </w:pPr>
-  </w:style>
-  <w:style w:type="character" w:styleId="IntenseEmphasis">
-    <w:name w:val="Intense Emphasis"/>
-    <w:basedOn w:val="DefaultParagraphFont"/>
-    <w:uiPriority w:val="21"/>
-    <w:qFormat/>
-    <w:rsid w:val="00865CEC"/>
-    <w:rPr>
-      <w:i/>
-      <w:iCs/>
-      <w:color w:val="0F4761" w:themeColor="accent1" w:themeShade="BF"/>
-    </w:rPr>
-  </w:style>
-  <w:style w:type="paragraph" w:styleId="IntenseQuote">
-    <w:name w:val="Intense Quote"/>
-    <w:basedOn w:val="Normal"/>
-    <w:next w:val="Normal"/>
-    <w:link w:val="IntenseQuoteChar"/>
-    <w:uiPriority w:val="30"/>
-    <w:qFormat/>
-    <w:rsid w:val="00865CEC"/>
-    <w:pPr>
-      <w:pBdr>
-        <w:top w:val="single" w:sz="4" w:space="10" w:color="0F4761" w:themeColor="accent1" w:themeShade="BF"/>
-        <w:bottom w:val="single" w:sz="4" w:space="10" w:color="0F4761" w:themeColor="accent1" w:themeShade="BF"/>
-      </w:pBdr>
-      <w:spacing w:before="360" w:after="360"/>
-      <w:ind w:left="864" w:right="864"/>
-      <w:jc w:val="center"/>
-    </w:pPr>
-    <w:rPr>
-      <w:i/>
-      <w:iCs/>
-      <w:color w:val="0F4761" w:themeColor="accent1" w:themeShade="BF"/>
-    </w:rPr>
-  </w:style>
-  <w:style w:type="character" w:customStyle="1" w:styleId="IntenseQuoteChar">
-    <w:name w:val="Intense Quote Char"/>
-    <w:basedOn w:val="DefaultParagraphFont"/>
-    <w:link w:val="IntenseQuote"/>
-    <w:uiPriority w:val="30"/>
-    <w:rsid w:val="00865CEC"/>
-    <w:rPr>
-      <w:i/>
-      <w:iCs/>
-      <w:color w:val="0F4761" w:themeColor="accent1" w:themeShade="BF"/>
-    </w:rPr>
-  </w:style>
-  <w:style w:type="character" w:styleId="IntenseReference">
-    <w:name w:val="Intense Reference"/>
-    <w:basedOn w:val="DefaultParagraphFont"/>
-    <w:uiPriority w:val="32"/>
-    <w:qFormat/>
-    <w:rsid w:val="00865CEC"/>
-    <w:rPr>
-      <w:b/>
-      <w:bCs/>
-      <w:smallCaps/>
-      <w:color w:val="0F4761" w:themeColor="accent1" w:themeShade="BF"/>
-      <w:spacing w:val="5"/>
-    </w:rPr>
-  </w:style>
 </w:styles>
 </file>
 
 <file path=word/theme/theme1.xml><?xml version="1.0" encoding="utf-8"?>
-<a:theme xmlns:a="http://schemas.openxmlformats.org/drawingml/2006/main" name="Office Theme">
+<a:theme xmlns:a="http://schemas.openxmlformats.org/drawingml/2006/main" xmlns:r="http://schemas.openxmlformats.org/officeDocument/2006/relationships" name="Office Theme">
   <a:themeElements>
     <a:clrScheme name="Office">
       <a:dk1>
-        <a:sysClr val="windowText" lastClr="000000"/>
+        <a:srgbClr val="000000"/>
       </a:dk1>
       <a:lt1>
-        <a:sysClr val="window" lastClr="FFFFFF"/>
+        <a:srgbClr val="ffffff"/>
       </a:lt1>
       <a:dk2>
-        <a:srgbClr val="0E2841"/>
+        <a:srgbClr val="0e2841"/>
       </a:dk2>
       <a:lt2>
-        <a:srgbClr val="E8E8E8"/>
+        <a:srgbClr val="e8e8e8"/>
       </a:lt2>
       <a:accent1>
         <a:srgbClr val="156082"/>
       </a:accent1>
       <a:accent2>
-        <a:srgbClr val="E97132"/>
+        <a:srgbClr val="e97132"/>
       </a:accent2>
       <a:accent3>
-        <a:srgbClr val="196B24"/>
+        <a:srgbClr val="196b24"/>
       </a:accent3>
       <a:accent4>
-        <a:srgbClr val="0F9ED5"/>
+        <a:srgbClr val="0f9ed5"/>
       </a:accent4>
       <a:accent5>
-        <a:srgbClr val="A02B93"/>
+        <a:srgbClr val="a02b93"/>
       </a:accent5>
       <a:accent6>
-        <a:srgbClr val="4EA72E"/>
+        <a:srgbClr val="4ea72e"/>
       </a:accent6>
       <a:hlink>
         <a:srgbClr val="467886"/>
       </a:hlink>
       <a:folHlink>
-        <a:srgbClr val="96607D"/>
+        <a:srgbClr val="96607d"/>
       </a:folHlink>
     </a:clrScheme>
     <a:fontScheme name="Office">
       <a:majorFont>
-        <a:latin typeface="Aptos Display" panose="02110004020202020204"/>
+        <a:latin typeface="Aptos Display" panose="02110004020202020204" pitchFamily="0" charset="1"/>
         <a:ea typeface=""/>
         <a:cs typeface=""/>
-        <a:font script="Jpan" typeface="游ゴシック Light"/>
-        <a:font script="Hang" typeface="맑은 고딕"/>
-        <a:font script="Hans" typeface="等线 Light"/>
-        <a:font script="Hant" typeface="新細明體"/>
-        <a:font script="Arab" typeface="Times New Roman"/>
-        <a:font script="Hebr" typeface="Times New Roman"/>
-        <a:font script="Thai" typeface="Angsana New"/>
-        <a:font script="Ethi" typeface="Nyala"/>
-        <a:font script="Beng" typeface="Vrinda"/>
-        <a:font script="Gujr" typeface="Shruti"/>
-        <a:font script="Khmr" typeface="MoolBoran"/>
-        <a:font script="Knda" typeface="Tunga"/>
-        <a:font script="Guru" typeface="Raavi"/>
-        <a:font script="Cans" typeface="Euphemia"/>
-        <a:font script="Cher" typeface="Plantagenet Cherokee"/>
-        <a:font script="Yiii" typeface="Microsoft Yi Baiti"/>
-        <a:font script="Tibt" typeface="Microsoft Himalaya"/>
-        <a:font script="Thaa" typeface="MV Boli"/>
-        <a:font script="Deva" typeface="Mangal"/>
-        <a:font script="Telu" typeface="Gautami"/>
-        <a:font script="Taml" typeface="Latha"/>
-        <a:font script="Syrc" typeface="Estrangelo Edessa"/>
-        <a:font script="Orya" typeface="Kalinga"/>
-        <a:font script="Mlym" typeface="Kartika"/>
-        <a:font script="Laoo" typeface="DokChampa"/>
-        <a:font script="Sinh" typeface="Iskoola Pota"/>
-        <a:font script="Mong" typeface="Mongolian Baiti"/>
-        <a:font script="Viet" typeface="Times New Roman"/>
-        <a:font script="Uigh" typeface="Microsoft Uighur"/>
-        <a:font script="Geor" typeface="Sylfaen"/>
-        <a:font script="Armn" typeface="Arial"/>
-        <a:font script="Bugi" typeface="Leelawadee UI"/>
-        <a:font script="Bopo" typeface="Microsoft JhengHei"/>
-        <a:font script="Java" typeface="Javanese Text"/>
-        <a:font script="Lisu" typeface="Segoe UI"/>
-        <a:font script="Mymr" typeface="Myanmar Text"/>
-        <a:font script="Nkoo" typeface="Ebrima"/>
-        <a:font script="Olck" typeface="Nirmala UI"/>
-        <a:font script="Osma" typeface="Ebrima"/>
-        <a:font script="Phag" typeface="Phagspa"/>
-        <a:font script="Syrn" typeface="Estrangelo Edessa"/>
-        <a:font script="Syrj" typeface="Estrangelo Edessa"/>
-        <a:font script="Syre" typeface="Estrangelo Edessa"/>
-        <a:font script="Sora" typeface="Nirmala UI"/>
-        <a:font script="Tale" typeface="Microsoft Tai Le"/>
-        <a:font script="Talu" typeface="Microsoft New Tai Lue"/>
-        <a:font script="Tfng" typeface="Ebrima"/>
       </a:majorFont>
       <a:minorFont>
-        <a:latin typeface="Aptos" panose="02110004020202020204"/>
+        <a:latin typeface="Aptos" panose="02110004020202020204" pitchFamily="0" charset="1"/>
         <a:ea typeface=""/>
         <a:cs typeface=""/>
-        <a:font script="Jpan" typeface="游ゴシック"/>
-        <a:font script="Hang" typeface="맑은 고딕"/>
-        <a:font script="Hans" typeface="等线"/>
-        <a:font script="Hant" typeface="新細明體"/>
-        <a:font script="Arab" typeface="Arial"/>
-        <a:font script="Hebr" typeface="Arial"/>
-        <a:font script="Thai" typeface="Cordia New"/>
-        <a:font script="Ethi" typeface="Nyala"/>
-        <a:font script="Beng" typeface="Vrinda"/>
-        <a:font script="Gujr" typeface="Shruti"/>
-        <a:font script="Khmr" typeface="DaunPenh"/>
-        <a:font script="Knda" typeface="Tunga"/>
-        <a:font script="Guru" typeface="Raavi"/>
-        <a:font script="Cans" typeface="Euphemia"/>
-        <a:font script="Cher" typeface="Plantagenet Cherokee"/>
-        <a:font script="Yiii" typeface="Microsoft Yi Baiti"/>
-        <a:font script="Tibt" typeface="Microsoft Himalaya"/>
-        <a:font script="Thaa" typeface="MV Boli"/>
-        <a:font script="Deva" typeface="Mangal"/>
-        <a:font script="Telu" typeface="Gautami"/>
-        <a:font script="Taml" typeface="Latha"/>
-        <a:font script="Syrc" typeface="Estrangelo Edessa"/>
-        <a:font script="Orya" typeface="Kalinga"/>
-        <a:font script="Mlym" typeface="Kartika"/>
-        <a:font script="Laoo" typeface="DokChampa"/>
-        <a:font script="Sinh" typeface="Iskoola Pota"/>
-        <a:font script="Mong" typeface="Mongolian Baiti"/>
-        <a:font script="Viet" typeface="Arial"/>
-        <a:font script="Uigh" typeface="Microsoft Uighur"/>
-        <a:font script="Geor" typeface="Sylfaen"/>
-        <a:font script="Armn" typeface="Arial"/>
-        <a:font script="Bugi" typeface="Leelawadee UI"/>
-        <a:font script="Bopo" typeface="Microsoft JhengHei"/>
-        <a:font script="Java" typeface="Javanese Text"/>
-        <a:font script="Lisu" typeface="Segoe UI"/>
-        <a:font script="Mymr" typeface="Myanmar Text"/>
-        <a:font script="Nkoo" typeface="Ebrima"/>
-        <a:font script="Olck" typeface="Nirmala UI"/>
-        <a:font script="Osma" typeface="Ebrima"/>
-        <a:font script="Phag" typeface="Phagspa"/>
-        <a:font script="Syrn" typeface="Estrangelo Edessa"/>
-        <a:font script="Syrj" typeface="Estrangelo Edessa"/>
-        <a:font script="Syre" typeface="Estrangelo Edessa"/>
-        <a:font script="Sora" typeface="Nirmala UI"/>
-        <a:font script="Tale" typeface="Microsoft Tai Le"/>
-        <a:font script="Talu" typeface="Microsoft New Tai Lue"/>
-        <a:font script="Tfng" typeface="Ebrima"/>
       </a:minorFont>
     </a:fontScheme>
-    <a:fmtScheme name="Office">
+    <a:fmtScheme>
       <a:fillStyleLst>
         <a:solidFill>
           <a:schemeClr val="phClr"/>
         </a:solidFill>
-        <a:gradFill rotWithShape="1">
+        <a:gradFill>
           <a:gsLst>
             <a:gs pos="0">
               <a:schemeClr val="phClr">
                 <a:lumMod val="110000"/>
-                <a:satMod val="105000"/>
                 <a:tint val="67000"/>
               </a:schemeClr>
             </a:gs>
             <a:gs pos="50000">
               <a:schemeClr val="phClr">
                 <a:lumMod val="105000"/>
-                <a:satMod val="103000"/>
                 <a:tint val="73000"/>
               </a:schemeClr>
             </a:gs>
             <a:gs pos="100000">
               <a:schemeClr val="phClr">
                 <a:lumMod val="105000"/>
-                <a:satMod val="109000"/>
                 <a:tint val="81000"/>
               </a:schemeClr>
             </a:gs>
           </a:gsLst>
           <a:lin ang="5400000" scaled="0"/>
+          <a:tileRect l="0" t="0" r="0" b="0"/>
         </a:gradFill>
-        <a:gradFill rotWithShape="1">
+        <a:gradFill>
           <a:gsLst>
             <a:gs pos="0">
               <a:schemeClr val="phClr">
-                <a:satMod val="103000"/>
                 <a:lumMod val="102000"/>
                 <a:tint val="94000"/>
               </a:schemeClr>
             </a:gs>
             <a:gs pos="50000">
               <a:schemeClr val="phClr">
-                <a:satMod val="110000"/>
                 <a:lumMod val="100000"/>
                 <a:shade val="100000"/>
               </a:schemeClr>
@@ -1419,33 +1626,24 @@
             <a:gs pos="100000">
               <a:schemeClr val="phClr">
                 <a:lumMod val="99000"/>
-                <a:satMod val="120000"/>
                 <a:shade val="78000"/>
               </a:schemeClr>
             </a:gs>
           </a:gsLst>
           <a:lin ang="5400000" scaled="0"/>
+          <a:tileRect l="0" t="0" r="0" b="0"/>
         </a:gradFill>
       </a:fillStyleLst>
       <a:lnStyleLst>
         <a:ln w="6350" cap="flat" cmpd="sng" algn="ctr">
-          <a:solidFill>
-            <a:schemeClr val="phClr"/>
-          </a:solidFill>
           <a:prstDash val="solid"/>
           <a:miter lim="800000"/>
         </a:ln>
         <a:ln w="12700" cap="flat" cmpd="sng" algn="ctr">
-          <a:solidFill>
-            <a:schemeClr val="phClr"/>
-          </a:solidFill>
           <a:prstDash val="solid"/>
           <a:miter lim="800000"/>
         </a:ln>
         <a:ln w="19050" cap="flat" cmpd="sng" algn="ctr">
-          <a:solidFill>
-            <a:schemeClr val="phClr"/>
-          </a:solidFill>
           <a:prstDash val="solid"/>
           <a:miter lim="800000"/>
         </a:ln>
@@ -1458,13 +1656,7 @@
           <a:effectLst/>
         </a:effectStyle>
         <a:effectStyle>
-          <a:effectLst>
-            <a:outerShdw blurRad="57150" dist="19050" dir="5400000" algn="ctr" rotWithShape="0">
-              <a:srgbClr val="000000">
-                <a:alpha val="63000"/>
-              </a:srgbClr>
-            </a:outerShdw>
-          </a:effectLst>
+          <a:effectLst/>
         </a:effectStyle>
       </a:effectStyleLst>
       <a:bgFillStyleLst>
@@ -1474,15 +1666,13 @@
         <a:solidFill>
           <a:schemeClr val="phClr">
             <a:tint val="95000"/>
-            <a:satMod val="170000"/>
           </a:schemeClr>
         </a:solidFill>
-        <a:gradFill rotWithShape="1">
+        <a:gradFill>
           <a:gsLst>
             <a:gs pos="0">
               <a:schemeClr val="phClr">
                 <a:tint val="93000"/>
-                <a:satMod val="150000"/>
                 <a:shade val="98000"/>
                 <a:lumMod val="102000"/>
               </a:schemeClr>
@@ -1490,7 +1680,6 @@
             <a:gs pos="50000">
               <a:schemeClr val="phClr">
                 <a:tint val="98000"/>
-                <a:satMod val="130000"/>
                 <a:shade val="90000"/>
                 <a:lumMod val="103000"/>
               </a:schemeClr>
@@ -1498,21 +1687,14 @@
             <a:gs pos="100000">
               <a:schemeClr val="phClr">
                 <a:shade val="63000"/>
-                <a:satMod val="120000"/>
               </a:schemeClr>
             </a:gs>
           </a:gsLst>
           <a:lin ang="5400000" scaled="0"/>
+          <a:tileRect l="0" t="0" r="0" b="0"/>
         </a:gradFill>
       </a:bgFillStyleLst>
     </a:fmtScheme>
   </a:themeElements>
-  <a:objectDefaults/>
-  <a:extraClrSchemeLst/>
-  <a:extLst>
-    <a:ext uri="{05A4C25C-085E-4340-85A3-A5531E510DB2}">
-      <thm15:themeFamily xmlns:thm15="http://schemas.microsoft.com/office/thememl/2012/main" name="Office Theme" id="{62F939B6-93AF-4DB8-9C6B-D6C7DFDC589F}" vid="{4A3C46E8-61CC-4603-A589-7422A47A8E4A}"/>
-    </a:ext>
-  </a:extLst>
 </a:theme>
 </file>
</xml_diff>